<commit_message>
Working on continuity docs II
</commit_message>
<xml_diff>
--- a/Technical/documentation/Fall2015FinalReports/Continuity Documents/Planning Subsystem Summary Fall 2015.docx
+++ b/Technical/documentation/Fall2015FinalReports/Continuity Documents/Planning Subsystem Summary Fall 2015.docx
@@ -901,14 +901,6 @@
           <w:pPr>
             <w:jc w:val="both"/>
           </w:pPr>
-          <w:r>
-            <w:t xml:space="preserve">What problems prevented you from being able to complete the tasks above? </w:t>
-          </w:r>
-        </w:p>
-        <w:p>
-          <w:pPr>
-            <w:jc w:val="both"/>
-          </w:pPr>
         </w:p>
         <w:p>
           <w:pPr>
@@ -920,7 +912,10 @@
             <w:jc w:val="both"/>
           </w:pPr>
           <w:r>
-            <w:t xml:space="preserve">This tasks remains incomplete due to time constraints. </w:t>
+            <w:t xml:space="preserve">Testing the planning algorithms in the Matlab simulation </w:t>
+          </w:r>
+          <w:r>
+            <w:t xml:space="preserve">remains incomplete due to time constraints. </w:t>
           </w:r>
         </w:p>
         <w:p>
@@ -1003,67 +998,7 @@
             <w:jc w:val="both"/>
           </w:pPr>
           <w:r>
-            <w:t xml:space="preserve">Don’t check your email past 9pm. </w:t>
-          </w:r>
-          <w:r>
-            <w:t xml:space="preserve">The PM </w:t>
-          </w:r>
-          <w:r>
-            <w:t xml:space="preserve">will email you expecting something at 8am the next day. </w:t>
-          </w:r>
-        </w:p>
-        <w:p>
-          <w:pPr>
-            <w:pStyle w:val="ListParagraph"/>
-            <w:numPr>
-              <w:ilvl w:val="0"/>
-              <w:numId w:val="21"/>
-            </w:numPr>
-            <w:jc w:val="both"/>
-          </w:pPr>
-          <w:r>
-            <w:t xml:space="preserve">Decide who is going to keep the team yacht </w:t>
-          </w:r>
-          <w:r>
-            <w:rPr>
-              <w:i/>
-            </w:rPr>
-            <w:t xml:space="preserve">before </w:t>
-          </w:r>
-          <w:r>
-            <w:t xml:space="preserve">it is finished being built, otherwise you may end up with a lot of bickering and fighting. </w:t>
-          </w:r>
-        </w:p>
-        <w:p>
-          <w:pPr>
-            <w:pStyle w:val="ListParagraph"/>
-            <w:numPr>
-              <w:ilvl w:val="0"/>
-              <w:numId w:val="21"/>
-            </w:numPr>
-            <w:jc w:val="both"/>
-          </w:pPr>
-          <w:r>
-            <w:t xml:space="preserve">Don’t tell anyone about the perpetual motion machine – they either won’t believe you or will try to steal it. </w:t>
-          </w:r>
-        </w:p>
-        <w:p>
-          <w:pPr>
-            <w:pStyle w:val="ListParagraph"/>
-            <w:numPr>
-              <w:ilvl w:val="0"/>
-              <w:numId w:val="21"/>
-            </w:numPr>
-            <w:jc w:val="both"/>
-          </w:pPr>
-          <w:r>
-            <w:t xml:space="preserve">Always define an acceptable tolerance when defining a </w:t>
-          </w:r>
-          <w:r>
-            <w:t xml:space="preserve">specific value for a requirement. </w:t>
-          </w:r>
-          <w:r>
-            <w:t xml:space="preserve">Finding out the meaning of life was 42 didn’t really help because we didn’t have a requirement set on the acceptable tolerance around the nominal value of 37. </w:t>
+            <w:t>Be very clear on the requirements and their implication prior to beginning implementation.</w:t>
           </w:r>
         </w:p>
         <w:p>
@@ -1079,32 +1014,72 @@
           <w:pPr>
             <w:jc w:val="both"/>
           </w:pPr>
-          <w:r>
-            <w:t xml:space="preserve">This section will likely be the bulk of your report. What did you actually do? Be as detailed as you can. </w:t>
+          <w:proofErr w:type="spellStart"/>
+          <w:r>
+            <w:t>Voronoi</w:t>
+          </w:r>
+          <w:proofErr w:type="spellEnd"/>
+          <w:r>
+            <w:t>/A*:</w:t>
+          </w:r>
+        </w:p>
+        <w:p>
+          <w:pPr>
+            <w:jc w:val="both"/>
+          </w:pPr>
+          <w:r>
+            <w:t xml:space="preserve">We began with Matlab’s built in </w:t>
+          </w:r>
+          <w:proofErr w:type="spellStart"/>
+          <w:r>
+            <w:t>Voronoi</w:t>
+          </w:r>
+          <w:proofErr w:type="spellEnd"/>
+          <w:r>
+            <w:t xml:space="preserve"> function. </w:t>
+          </w:r>
+          <w:proofErr w:type="spellStart"/>
+          <w:r>
+            <w:t>Voronoi</w:t>
+          </w:r>
+          <w:proofErr w:type="spellEnd"/>
+          <w:r>
+            <w:t xml:space="preserve"> provides a convenient way to ensure paths are equidistant between obstacles. In </w:t>
+          </w:r>
+          <w:r>
+            <w:fldChar w:fldCharType="begin"/>
+          </w:r>
+          <w:r>
+            <w:instrText xml:space="preserve"> REF _Ref436396006 \h </w:instrText>
+          </w:r>
+          <w:r>
+            <w:fldChar w:fldCharType="separate"/>
+          </w:r>
+          <w:r>
+            <w:t xml:space="preserve">Figure </w:t>
           </w:r>
           <w:r>
             <w:rPr>
-              <w:b/>
+              <w:noProof/>
             </w:rPr>
-            <w:t xml:space="preserve">List </w:t>
-          </w:r>
-          <w:r>
-            <w:rPr>
-              <w:b/>
-            </w:rPr>
-            <w:t xml:space="preserve">any </w:t>
-          </w:r>
-          <w:r>
-            <w:rPr>
-              <w:b/>
-            </w:rPr>
-            <w:t>software used, including the version of the software</w:t>
-          </w:r>
-          <w:r>
-            <w:t xml:space="preserve">. You started from nothing, how did you get to the completed tasks? What progress have you made on incomplete tasks and what have you been doing to make that progress? </w:t>
-          </w:r>
-          <w:r>
-            <w:t xml:space="preserve"> Where can more detailed documentation be found?</w:t>
+            <w:t>1</w:t>
+          </w:r>
+          <w:r>
+            <w:fldChar w:fldCharType="end"/>
+          </w:r>
+          <w:r>
+            <w:t xml:space="preserve"> below, obstacles are represented by the ‘*’ and the paths are drawn between vertices which the </w:t>
+          </w:r>
+          <w:proofErr w:type="spellStart"/>
+          <w:r>
+            <w:t>voronoi</w:t>
+          </w:r>
+          <w:proofErr w:type="spellEnd"/>
+          <w:r>
+            <w:t xml:space="preserve"> algorithm returns. </w:t>
+          </w:r>
+          <w:r>
+            <w:t xml:space="preserve">These points are processed and a matrix holding the indices of neighboring nodes is constructed. Additionally, if paths are too close to obstacles they will be marked out of bounds. </w:t>
           </w:r>
         </w:p>
         <w:p>
@@ -1119,13 +1094,222 @@
         </w:p>
         <w:p>
           <w:pPr>
+            <w:keepNext/>
+            <w:jc w:val="center"/>
+          </w:pPr>
+          <w:r>
+            <w:rPr>
+              <w:noProof/>
+            </w:rPr>
+            <w:drawing>
+              <wp:inline distT="0" distB="0" distL="0" distR="0" wp14:anchorId="58569388" wp14:editId="501F34A7">
+                <wp:extent cx="3284525" cy="2463295"/>
+                <wp:effectExtent l="0" t="0" r="0" b="0"/>
+                <wp:docPr id="1" name="Picture 1"/>
+                <wp:cNvGraphicFramePr>
+                  <a:graphicFrameLocks xmlns:a="http://schemas.openxmlformats.org/drawingml/2006/main" noChangeAspect="1"/>
+                </wp:cNvGraphicFramePr>
+                <a:graphic xmlns:a="http://schemas.openxmlformats.org/drawingml/2006/main">
+                  <a:graphicData uri="http://schemas.openxmlformats.org/drawingml/2006/picture">
+                    <pic:pic xmlns:pic="http://schemas.openxmlformats.org/drawingml/2006/picture">
+                      <pic:nvPicPr>
+                        <pic:cNvPr id="0" name="Picture 1"/>
+                        <pic:cNvPicPr>
+                          <a:picLocks noChangeAspect="1" noChangeArrowheads="1"/>
+                        </pic:cNvPicPr>
+                      </pic:nvPicPr>
+                      <pic:blipFill>
+                        <a:blip r:embed="rId18">
+                          <a:extLst>
+                            <a:ext uri="{28A0092B-C50C-407E-A947-70E740481C1C}">
+                              <a14:useLocalDpi xmlns:a14="http://schemas.microsoft.com/office/drawing/2010/main" val="0"/>
+                            </a:ext>
+                          </a:extLst>
+                        </a:blip>
+                        <a:srcRect/>
+                        <a:stretch>
+                          <a:fillRect/>
+                        </a:stretch>
+                      </pic:blipFill>
+                      <pic:spPr bwMode="auto">
+                        <a:xfrm>
+                          <a:off x="0" y="0"/>
+                          <a:ext cx="3307024" cy="2480169"/>
+                        </a:xfrm>
+                        <a:prstGeom prst="rect">
+                          <a:avLst/>
+                        </a:prstGeom>
+                        <a:noFill/>
+                        <a:ln>
+                          <a:noFill/>
+                        </a:ln>
+                      </pic:spPr>
+                    </pic:pic>
+                  </a:graphicData>
+                </a:graphic>
+              </wp:inline>
+            </w:drawing>
+          </w:r>
+        </w:p>
+        <w:p>
+          <w:pPr>
+            <w:pStyle w:val="Caption"/>
+            <w:jc w:val="center"/>
+          </w:pPr>
+          <w:bookmarkStart w:id="0" w:name="_Ref436396006"/>
+          <w:r>
+            <w:t xml:space="preserve">Figure </w:t>
+          </w:r>
+          <w:fldSimple w:instr=" SEQ Figure \* ARABIC ">
+            <w:r>
+              <w:rPr>
+                <w:noProof/>
+              </w:rPr>
+              <w:t>1</w:t>
+            </w:r>
+          </w:fldSimple>
+          <w:bookmarkEnd w:id="0"/>
+          <w:r>
+            <w:t xml:space="preserve">. </w:t>
+          </w:r>
+          <w:proofErr w:type="spellStart"/>
+          <w:r>
+            <w:t>Voronoi</w:t>
+          </w:r>
+          <w:proofErr w:type="spellEnd"/>
+          <w:r>
+            <w:t xml:space="preserve"> generated paths</w:t>
+          </w:r>
+        </w:p>
+        <w:p>
+          <w:pPr>
+            <w:jc w:val="both"/>
+          </w:pPr>
+          <w:r>
+            <w:lastRenderedPageBreak/>
+            <w:t>Nex</w:t>
+          </w:r>
+          <w:r>
+            <w:t xml:space="preserve">t, A* was implemented in Matlab. A* plans the path of nodes which will be navigated to reach the goal. In the following, </w:t>
+          </w:r>
+          <w:r>
+            <w:fldChar w:fldCharType="begin"/>
+          </w:r>
+          <w:r>
+            <w:instrText xml:space="preserve"> REF _Ref436396649 \h </w:instrText>
+          </w:r>
+          <w:r>
+            <w:fldChar w:fldCharType="separate"/>
+          </w:r>
+          <w:r>
+            <w:t xml:space="preserve">Figure </w:t>
+          </w:r>
+          <w:r>
+            <w:rPr>
+              <w:noProof/>
+            </w:rPr>
+            <w:t>2</w:t>
+          </w:r>
+          <w:r>
+            <w:fldChar w:fldCharType="end"/>
+          </w:r>
+          <w:r>
+            <w:t xml:space="preserve">, the origin is represented as a circle, the goal as X. The paths with dashed lines (that aren’t red) have been eliminated due to their proximity to obstacles. </w:t>
+          </w:r>
+        </w:p>
+        <w:p>
+          <w:pPr>
             <w:jc w:val="both"/>
           </w:pPr>
         </w:p>
         <w:p>
           <w:pPr>
-            <w:jc w:val="both"/>
+            <w:keepNext/>
+            <w:jc w:val="center"/>
           </w:pPr>
+          <w:r>
+            <w:rPr>
+              <w:noProof/>
+            </w:rPr>
+            <w:drawing>
+              <wp:inline distT="0" distB="0" distL="0" distR="0" wp14:anchorId="74D55B15" wp14:editId="55E94F72">
+                <wp:extent cx="3496665" cy="2622395"/>
+                <wp:effectExtent l="0" t="0" r="0" b="0"/>
+                <wp:docPr id="2" name="Picture 2"/>
+                <wp:cNvGraphicFramePr>
+                  <a:graphicFrameLocks xmlns:a="http://schemas.openxmlformats.org/drawingml/2006/main" noChangeAspect="1"/>
+                </wp:cNvGraphicFramePr>
+                <a:graphic xmlns:a="http://schemas.openxmlformats.org/drawingml/2006/main">
+                  <a:graphicData uri="http://schemas.openxmlformats.org/drawingml/2006/picture">
+                    <pic:pic xmlns:pic="http://schemas.openxmlformats.org/drawingml/2006/picture">
+                      <pic:nvPicPr>
+                        <pic:cNvPr id="0" name="Picture 2"/>
+                        <pic:cNvPicPr>
+                          <a:picLocks noChangeAspect="1" noChangeArrowheads="1"/>
+                        </pic:cNvPicPr>
+                      </pic:nvPicPr>
+                      <pic:blipFill>
+                        <a:blip r:embed="rId19">
+                          <a:extLst>
+                            <a:ext uri="{28A0092B-C50C-407E-A947-70E740481C1C}">
+                              <a14:useLocalDpi xmlns:a14="http://schemas.microsoft.com/office/drawing/2010/main" val="0"/>
+                            </a:ext>
+                          </a:extLst>
+                        </a:blip>
+                        <a:srcRect/>
+                        <a:stretch>
+                          <a:fillRect/>
+                        </a:stretch>
+                      </pic:blipFill>
+                      <pic:spPr bwMode="auto">
+                        <a:xfrm>
+                          <a:off x="0" y="0"/>
+                          <a:ext cx="3517468" cy="2637997"/>
+                        </a:xfrm>
+                        <a:prstGeom prst="rect">
+                          <a:avLst/>
+                        </a:prstGeom>
+                        <a:noFill/>
+                        <a:ln>
+                          <a:noFill/>
+                        </a:ln>
+                      </pic:spPr>
+                    </pic:pic>
+                  </a:graphicData>
+                </a:graphic>
+              </wp:inline>
+            </w:drawing>
+          </w:r>
+        </w:p>
+        <w:p>
+          <w:pPr>
+            <w:pStyle w:val="Caption"/>
+            <w:jc w:val="center"/>
+          </w:pPr>
+          <w:bookmarkStart w:id="1" w:name="_Ref436396649"/>
+          <w:r>
+            <w:t xml:space="preserve">Figure </w:t>
+          </w:r>
+          <w:fldSimple w:instr=" SEQ Figure \* ARABIC ">
+            <w:r>
+              <w:rPr>
+                <w:noProof/>
+              </w:rPr>
+              <w:t>2</w:t>
+            </w:r>
+          </w:fldSimple>
+          <w:bookmarkEnd w:id="1"/>
+          <w:r>
+            <w:t xml:space="preserve">. </w:t>
+          </w:r>
+          <w:proofErr w:type="spellStart"/>
+          <w:r>
+            <w:t>Voronoi</w:t>
+          </w:r>
+          <w:proofErr w:type="spellEnd"/>
+          <w:r>
+            <w:t>/A*</w:t>
+          </w:r>
         </w:p>
         <w:p>
           <w:pPr>
@@ -1389,8 +1573,6 @@
                     <w:color w:val="auto"/>
                   </w:rPr>
                 </w:pPr>
-                <w:bookmarkStart w:id="0" w:name="_GoBack"/>
-                <w:bookmarkEnd w:id="0"/>
               </w:p>
             </w:tc>
           </w:tr>
@@ -1413,6 +1595,8 @@
             <w:t xml:space="preserve"> </w:t>
           </w:r>
         </w:p>
+        <w:bookmarkStart w:id="2" w:name="_GoBack" w:displacedByCustomXml="next"/>
+        <w:bookmarkEnd w:id="2" w:displacedByCustomXml="next"/>
       </w:sdtContent>
     </w:sdt>
     <w:p>
@@ -1429,6 +1613,7 @@
           <w:b/>
           <w:color w:val="2C7C9F" w:themeColor="accent1"/>
         </w:rPr>
+        <w:lastRenderedPageBreak/>
         <w:t xml:space="preserve">3: </w:t>
       </w:r>
       <w:r>
@@ -1635,7 +1820,6 @@
         <w:jc w:val="both"/>
       </w:pPr>
       <w:r>
-        <w:lastRenderedPageBreak/>
         <w:t>3.3</w:t>
       </w:r>
       <w:r>
@@ -1650,7 +1834,11 @@
         <w:jc w:val="both"/>
       </w:pPr>
       <w:r>
-        <w:t xml:space="preserve">For tasks you have completed, what could/should be done to improve or update them in the future? Here is a good place to blatantly state all the assumptions you have made, and prioritize them in order of the impact the assumption has on your result. As assumptions later get filled with more concrete data, your analysis will need to be updated and/or verified to ensure no issues have been raised. </w:t>
+        <w:t xml:space="preserve">For tasks you have completed, what could/should be done to improve or update them in the future? Here is a good place to blatantly state all the assumptions you have made, and prioritize them in order of the impact the assumption has on your result. As assumptions </w:t>
+      </w:r>
+      <w:r>
+        <w:lastRenderedPageBreak/>
+        <w:t xml:space="preserve">later get filled with more concrete data, your analysis will need to be updated and/or verified to ensure no issues have been raised. </w:t>
       </w:r>
     </w:p>
     <w:p>
@@ -1714,11 +1902,11 @@
       </w:pPr>
     </w:p>
     <w:sectPr>
-      <w:headerReference w:type="even" r:id="rId18"/>
-      <w:headerReference w:type="default" r:id="rId19"/>
-      <w:footerReference w:type="default" r:id="rId20"/>
-      <w:headerReference w:type="first" r:id="rId21"/>
-      <w:footerReference w:type="first" r:id="rId22"/>
+      <w:headerReference w:type="even" r:id="rId20"/>
+      <w:headerReference w:type="default" r:id="rId21"/>
+      <w:footerReference w:type="default" r:id="rId22"/>
+      <w:headerReference w:type="first" r:id="rId23"/>
+      <w:footerReference w:type="first" r:id="rId24"/>
       <w:pgSz w:w="12240" w:h="15840" w:code="1"/>
       <w:pgMar w:top="1800" w:right="2160" w:bottom="1440" w:left="2160" w:header="1800" w:footer="720" w:gutter="0"/>
       <w:cols w:space="720"/>
@@ -2810,10 +2998,10 @@
       <w:tblLook w:val="04A0" w:firstRow="1" w:lastRow="0" w:firstColumn="1" w:lastColumn="0" w:noHBand="0" w:noVBand="1"/>
     </w:tblPr>
     <w:tblGrid>
-      <w:gridCol w:w="1783"/>
-      <w:gridCol w:w="2565"/>
-      <w:gridCol w:w="3103"/>
-      <w:gridCol w:w="469"/>
+      <w:gridCol w:w="1811"/>
+      <w:gridCol w:w="2551"/>
+      <w:gridCol w:w="3092"/>
+      <w:gridCol w:w="466"/>
     </w:tblGrid>
     <w:tr>
       <w:tc>
@@ -2825,7 +3013,7 @@
             <w:pStyle w:val="Date"/>
           </w:pPr>
           <w:r>
-            <w:t>5</w:t>
+            <w:t>12</w:t>
           </w:r>
           <w:r>
             <w:t>/</w:t>
@@ -2934,7 +3122,7 @@
             <w:rPr>
               <w:noProof/>
             </w:rPr>
-            <w:t>4</w:t>
+            <w:t>5</w:t>
           </w:r>
           <w:r>
             <w:rPr>
@@ -7453,9 +7641,9 @@
   </w:compat>
   <w:rsids>
     <w:rsidRoot w:val="004D3B7F"/>
+    <w:rsid w:val="00294B99"/>
     <w:rsid w:val="00336FC6"/>
     <w:rsid w:val="004D3B7F"/>
-    <w:rsid w:val="00901A79"/>
     <w:rsid w:val="00F666BA"/>
   </w:rsids>
   <m:mathPr>
@@ -8266,7 +8454,7 @@
 </file>
 
 <file path=customXml/itemProps1.xml><?xml version="1.0" encoding="utf-8"?>
-<ds:datastoreItem xmlns:ds="http://schemas.openxmlformats.org/officeDocument/2006/customXml" ds:itemID="{E989E057-3CA0-4D97-BA57-DDCC17418360}">
+<ds:datastoreItem xmlns:ds="http://schemas.openxmlformats.org/officeDocument/2006/customXml" ds:itemID="{639F9AF9-6CC5-4DBC-B26D-E9D55AF0B7C1}">
   <ds:schemaRefs>
     <ds:schemaRef ds:uri="http://schemas.openxmlformats.org/officeDocument/2006/bibliography"/>
   </ds:schemaRefs>

</xml_diff>

<commit_message>
Adding planning technical doc and updating continuity
</commit_message>
<xml_diff>
--- a/Technical/documentation/Fall2015FinalReports/Continuity Documents/Planning Subsystem Summary Fall 2015.docx
+++ b/Technical/documentation/Fall2015FinalReports/Continuity Documents/Planning Subsystem Summary Fall 2015.docx
@@ -679,16 +679,16 @@
             <w:spacing w:after="120"/>
           </w:pPr>
           <w:r>
-            <w:t>Two algorithms have been evaluated: the first is a hybrid Voronoi/A* method which uses the Voronoi algorithm to generate points between obstacles and the A* algorithm to plan the most efficient path from start to goal. The second</w:t>
-          </w:r>
-          <w:r>
-            <w:t xml:space="preserve"> path planning algorithm</w:t>
-          </w:r>
-          <w:r>
-            <w:t xml:space="preserve"> is a p</w:t>
-          </w:r>
-          <w:r>
-            <w:t>robabilistic road map (PRM) approach. The PRM creates a random sample of nodes on a map that are located in free space (i.e. not an obstacle). Each node is connected to every neighboring node that is within a configured threshold until a path can be made from a starting point to a goal point based on the shortest distance between connected nodes.</w:t>
+            <w:t xml:space="preserve">The operational space is 3-dimensional. However, 3D planning algorithms were observed to require more than twenty seconds to compute. Therefore, the decision was made to use 2-dimensional algorithms which can be computed in milliseconds. </w:t>
+          </w:r>
+        </w:p>
+        <w:p>
+          <w:pPr>
+            <w:pStyle w:val="BodyText"/>
+            <w:spacing w:after="120"/>
+          </w:pPr>
+          <w:r>
+            <w:t>Two algorithms have been evaluated: the first is a hybrid Voronoi/A* method which uses the Voronoi algorithm to generate points between obstacles and the A* algorithm to plan the most efficient path from start to goal. The second path planning algorithm is a probabilistic road map (PRM) approach. The PRM creates a random sample of nodes on a map that are located in free space (i.e. not an obstacle). Each node is connected to every neighboring node that is within a configured threshold until a path can be made from a starting point to a goal point based on the shortest distance between connected nodes.</w:t>
           </w:r>
         </w:p>
         <w:p>
@@ -878,6 +878,7 @@
             <w:jc w:val="both"/>
           </w:pPr>
           <w:r>
+            <w:lastRenderedPageBreak/>
             <w:t xml:space="preserve">2.2: </w:t>
           </w:r>
           <w:r>
@@ -899,7 +900,6 @@
             <w:jc w:val="both"/>
           </w:pPr>
           <w:r>
-            <w:lastRenderedPageBreak/>
             <w:t xml:space="preserve">Testing the planning algorithms in the Matlab simulation </w:t>
           </w:r>
           <w:r>
@@ -1119,27 +1119,14 @@
           <w:r>
             <w:t xml:space="preserve">Figure </w:t>
           </w:r>
-          <w:r>
-            <w:fldChar w:fldCharType="begin"/>
-          </w:r>
-          <w:r>
-            <w:instrText xml:space="preserve"> SEQ Figure \* ARABIC </w:instrText>
-          </w:r>
-          <w:r>
-            <w:fldChar w:fldCharType="separate"/>
-          </w:r>
-          <w:r>
-            <w:rPr>
-              <w:noProof/>
-            </w:rPr>
-            <w:t>1</w:t>
-          </w:r>
-          <w:r>
-            <w:rPr>
-              <w:noProof/>
-            </w:rPr>
-            <w:fldChar w:fldCharType="end"/>
-          </w:r>
+          <w:fldSimple w:instr=" SEQ Figure \* ARABIC ">
+            <w:r>
+              <w:rPr>
+                <w:noProof/>
+              </w:rPr>
+              <w:t>1</w:t>
+            </w:r>
+          </w:fldSimple>
           <w:bookmarkEnd w:id="0"/>
           <w:r>
             <w:t>. Voronoi generated paths</w:t>
@@ -1253,27 +1240,14 @@
           <w:r>
             <w:t xml:space="preserve">Figure </w:t>
           </w:r>
-          <w:r>
-            <w:fldChar w:fldCharType="begin"/>
-          </w:r>
-          <w:r>
-            <w:instrText xml:space="preserve"> SEQ Figure \* ARABIC </w:instrText>
-          </w:r>
-          <w:r>
-            <w:fldChar w:fldCharType="separate"/>
-          </w:r>
-          <w:r>
-            <w:rPr>
-              <w:noProof/>
-            </w:rPr>
-            <w:t>2</w:t>
-          </w:r>
-          <w:r>
-            <w:rPr>
-              <w:noProof/>
-            </w:rPr>
-            <w:fldChar w:fldCharType="end"/>
-          </w:r>
+          <w:fldSimple w:instr=" SEQ Figure \* ARABIC ">
+            <w:r>
+              <w:rPr>
+                <w:noProof/>
+              </w:rPr>
+              <w:t>2</w:t>
+            </w:r>
+          </w:fldSimple>
           <w:bookmarkEnd w:id="1"/>
           <w:r>
             <w:t>. Voronoi/A*</w:t>
@@ -1303,11 +1277,10 @@
           <w:r>
             <w:t>for coordinates that are obstacles. Given this information, the PRM algorithm creates a random set of nodes in empty space.</w:t>
           </w:r>
-          <w:bookmarkStart w:id="2" w:name="_GoBack"/>
-          <w:bookmarkEnd w:id="2"/>
         </w:p>
         <w:p>
           <w:pPr>
+            <w:keepNext/>
             <w:jc w:val="center"/>
           </w:pPr>
           <w:r>
@@ -1370,43 +1343,44 @@
         </w:p>
         <w:p>
           <w:pPr>
-            <w:jc w:val="both"/>
+            <w:pStyle w:val="Caption"/>
+            <w:jc w:val="center"/>
           </w:pPr>
+          <w:r>
+            <w:t xml:space="preserve">Figure </w:t>
+          </w:r>
+          <w:fldSimple w:instr=" SEQ Figure \* ARABIC ">
+            <w:r>
+              <w:rPr>
+                <w:noProof/>
+              </w:rPr>
+              <w:t>3</w:t>
+            </w:r>
+          </w:fldSimple>
+          <w:r>
+            <w:t>. Probabalistic Road Map</w:t>
+          </w:r>
         </w:p>
-        <w:p>
-          <w:pPr>
-            <w:jc w:val="both"/>
-          </w:pPr>
-        </w:p>
+        <w:p/>
+        <w:p/>
+        <w:p/>
         <w:p>
           <w:pPr>
             <w:pStyle w:val="Caption"/>
             <w:jc w:val="both"/>
           </w:pPr>
           <w:r>
+            <w:lastRenderedPageBreak/>
             <w:t>Table 2.</w:t>
           </w:r>
-          <w:r>
-            <w:fldChar w:fldCharType="begin"/>
-          </w:r>
-          <w:r>
-            <w:instrText xml:space="preserve"> SEQ Table \* ARABIC \s 2 </w:instrText>
-          </w:r>
-          <w:r>
-            <w:fldChar w:fldCharType="separate"/>
-          </w:r>
-          <w:r>
-            <w:rPr>
-              <w:noProof/>
-            </w:rPr>
-            <w:t>1</w:t>
-          </w:r>
-          <w:r>
-            <w:rPr>
-              <w:noProof/>
-            </w:rPr>
-            <w:fldChar w:fldCharType="end"/>
-          </w:r>
+          <w:fldSimple w:instr=" SEQ Table \* ARABIC \s 2 ">
+            <w:r>
+              <w:rPr>
+                <w:noProof/>
+              </w:rPr>
+              <w:t>1</w:t>
+            </w:r>
+          </w:fldSimple>
           <w:r>
             <w:t>: Software list</w:t>
           </w:r>
@@ -1542,7 +1516,6 @@
                   <w:rPr>
                     <w:color w:val="auto"/>
                   </w:rPr>
-                  <w:lastRenderedPageBreak/>
                   <w:t>Matlab</w:t>
                 </w:r>
               </w:p>
@@ -1763,6 +1736,14 @@
     </w:p>
     <w:p>
       <w:pPr>
+        <w:jc w:val="both"/>
+      </w:pPr>
+      <w:r>
+        <w:t>Accomplished</w:t>
+      </w:r>
+    </w:p>
+    <w:p>
+      <w:pPr>
         <w:pStyle w:val="ListParagraph"/>
         <w:numPr>
           <w:ilvl w:val="0"/>
@@ -1771,7 +1752,7 @@
         <w:jc w:val="both"/>
       </w:pPr>
       <w:r>
-        <w:t xml:space="preserve">Finish preliminary design of toaster </w:t>
+        <w:t>Evaluate 3D vs. 2D algorithms</w:t>
       </w:r>
     </w:p>
     <w:p>
@@ -1784,7 +1765,15 @@
         <w:jc w:val="both"/>
       </w:pPr>
       <w:r>
-        <w:t>Finalize the decision on the peanut butter – jelly interface</w:t>
+        <w:t>Develop PRM and Voronoi/A* algorithms in Matlab</w:t>
+      </w:r>
+    </w:p>
+    <w:p>
+      <w:pPr>
+        <w:jc w:val="both"/>
+      </w:pPr>
+      <w:r>
+        <w:t>Next Steps</w:t>
       </w:r>
     </w:p>
     <w:p>
@@ -1797,8 +1786,36 @@
         <w:jc w:val="both"/>
       </w:pPr>
       <w:r>
-        <w:t>Start analysis of fish stick crumbliness</w:t>
+        <w:t>Integrate algorithms with Matlab vehicle simulation</w:t>
       </w:r>
+    </w:p>
+    <w:p>
+      <w:pPr>
+        <w:pStyle w:val="ListParagraph"/>
+        <w:numPr>
+          <w:ilvl w:val="0"/>
+          <w:numId w:val="22"/>
+        </w:numPr>
+        <w:jc w:val="both"/>
+      </w:pPr>
+      <w:r>
+        <w:t xml:space="preserve">Convert algorithms to C </w:t>
+      </w:r>
+    </w:p>
+    <w:p>
+      <w:pPr>
+        <w:pStyle w:val="ListParagraph"/>
+        <w:numPr>
+          <w:ilvl w:val="0"/>
+          <w:numId w:val="22"/>
+        </w:numPr>
+        <w:jc w:val="both"/>
+      </w:pPr>
+      <w:r>
+        <w:t>Integrate with onboard computer</w:t>
+      </w:r>
+      <w:bookmarkStart w:id="2" w:name="_GoBack"/>
+      <w:bookmarkEnd w:id="2"/>
     </w:p>
     <w:p>
       <w:pPr>
@@ -1850,7 +1867,11 @@
         <w:t>Structural design of the toaster can be found on the project server under Working Directories &gt; By Subsystem &gt; Structures &gt; CAD &gt; Toaster.cad. We suggest first adding a best es</w:t>
       </w:r>
       <w:r>
-        <w:t xml:space="preserve">timate for the heating coils to place volume constraints on the real coils that can be used. Other work that needs to be done is ensuring the polish will be shiny enough to see your face in the reflection. </w:t>
+        <w:t xml:space="preserve">timate for the heating coils to place volume constraints on the real </w:t>
+      </w:r>
+      <w:r>
+        <w:lastRenderedPageBreak/>
+        <w:t xml:space="preserve">coils that can be used. Other work that needs to be done is ensuring the polish will be shiny enough to see your face in the reflection. </w:t>
       </w:r>
     </w:p>
     <w:p>
@@ -1876,7 +1897,6 @@
         <w:jc w:val="both"/>
       </w:pPr>
       <w:r>
-        <w:lastRenderedPageBreak/>
         <w:t xml:space="preserve">Fish sticks have already been chosen but their crumbliness has not yet been analyzed. We suggest importing the CAD model of the fish stick and performing FEA stress analysis on the fish sticks to determine how much mass will be lost to rogue crumbs. </w:t>
       </w:r>
     </w:p>
@@ -2203,21 +2223,11 @@
     <w:r>
       <w:instrText xml:space="preserve">="" "[Street Address]" </w:instrText>
     </w:r>
-    <w:r>
-      <w:fldChar w:fldCharType="begin"/>
-    </w:r>
-    <w:r>
-      <w:instrText xml:space="preserve"> USERPROPERTY WorkStreet </w:instrText>
-    </w:r>
-    <w:r>
-      <w:fldChar w:fldCharType="separate"/>
-    </w:r>
-    <w:r>
-      <w:instrText>93 Perry Street</w:instrText>
-    </w:r>
-    <w:r>
-      <w:fldChar w:fldCharType="end"/>
-    </w:r>
+    <w:fldSimple w:instr=" USERPROPERTY WorkStreet ">
+      <w:r>
+        <w:instrText>93 Perry Street</w:instrText>
+      </w:r>
+    </w:fldSimple>
     <w:r>
       <w:fldChar w:fldCharType="separate"/>
     </w:r>
@@ -3052,10 +3062,10 @@
       <w:tblLook w:val="04A0" w:firstRow="1" w:lastRow="0" w:firstColumn="1" w:lastColumn="0" w:noHBand="0" w:noVBand="1"/>
     </w:tblPr>
     <w:tblGrid>
-      <w:gridCol w:w="1797"/>
-      <w:gridCol w:w="2548"/>
-      <w:gridCol w:w="3111"/>
-      <w:gridCol w:w="464"/>
+      <w:gridCol w:w="1811"/>
+      <w:gridCol w:w="2551"/>
+      <w:gridCol w:w="3092"/>
+      <w:gridCol w:w="466"/>
     </w:tblGrid>
     <w:tr>
       <w:tc>
@@ -3174,7 +3184,7 @@
             <w:rPr>
               <w:noProof/>
             </w:rPr>
-            <w:t>8</w:t>
+            <w:t>7</w:t>
           </w:r>
           <w:r>
             <w:rPr>
@@ -7593,7 +7603,7 @@
     <w:charset w:val="00"/>
     <w:family w:val="roman"/>
     <w:pitch w:val="variable"/>
-    <w:sig w:usb0="E0002AFF" w:usb1="C0007841" w:usb2="00000009" w:usb3="00000000" w:csb0="000001FF" w:csb1="00000000"/>
+    <w:sig w:usb0="E0002EFF" w:usb1="C0007843" w:usb2="00000009" w:usb3="00000000" w:csb0="000001FF" w:csb1="00000000"/>
   </w:font>
   <w:font w:name="Courier New">
     <w:panose1 w:val="02070309020205020404"/>
@@ -7610,7 +7620,7 @@
     <w:sig w:usb0="00000000" w:usb1="10000000" w:usb2="00000000" w:usb3="00000000" w:csb0="80000000" w:csb1="00000000"/>
   </w:font>
   <w:font w:name="Calisto MT">
-    <w:panose1 w:val="02040603050505030304"/>
+    <w:altName w:val="Cambria Math"/>
     <w:charset w:val="00"/>
     <w:family w:val="roman"/>
     <w:pitch w:val="variable"/>
@@ -7622,20 +7632,20 @@
     <w:charset w:val="80"/>
     <w:family w:val="modern"/>
     <w:pitch w:val="fixed"/>
-    <w:sig w:usb0="E00002FF" w:usb1="6AC7FDFB" w:usb2="00000012" w:usb3="00000000" w:csb0="0002009F" w:csb1="00000000"/>
+    <w:sig w:usb0="E00002FF" w:usb1="6AC7FDFB" w:usb2="08000012" w:usb3="00000000" w:csb0="0002009F" w:csb1="00000000"/>
   </w:font>
   <w:font w:name="Tahoma">
     <w:panose1 w:val="020B0604030504040204"/>
     <w:charset w:val="00"/>
-    <w:family w:val="auto"/>
+    <w:family w:val="swiss"/>
     <w:pitch w:val="variable"/>
-    <w:sig w:usb0="E1002AFF" w:usb1="C000605B" w:usb2="00000029" w:usb3="00000000" w:csb0="000101FF" w:csb1="00000000"/>
+    <w:sig w:usb0="E1002EFF" w:usb1="C000605B" w:usb2="00000029" w:usb3="00000000" w:csb0="000101FF" w:csb1="00000000"/>
   </w:font>
   <w:font w:name="Consolas">
     <w:panose1 w:val="020B0609020204030204"/>
     <w:charset w:val="00"/>
-    <w:family w:val="auto"/>
-    <w:pitch w:val="variable"/>
+    <w:family w:val="modern"/>
+    <w:pitch w:val="fixed"/>
     <w:sig w:usb0="E10002FF" w:usb1="4000FCFF" w:usb2="00000009" w:usb3="00000000" w:csb0="0000019F" w:csb1="00000000"/>
   </w:font>
   <w:font w:name="Arial">
@@ -7665,7 +7675,7 @@
     <w:charset w:val="80"/>
     <w:family w:val="modern"/>
     <w:pitch w:val="fixed"/>
-    <w:sig w:usb0="E00002FF" w:usb1="6AC7FDFB" w:usb2="00000012" w:usb3="00000000" w:csb0="0002009F" w:csb1="00000000"/>
+    <w:sig w:usb0="E00002FF" w:usb1="6AC7FDFB" w:usb2="08000012" w:usb3="00000000" w:csb0="0002009F" w:csb1="00000000"/>
   </w:font>
   <w:font w:name="Calibri Light">
     <w:panose1 w:val="020F0302020204030204"/>
@@ -7694,6 +7704,7 @@
     <w:rsid w:val="00294B99"/>
     <w:rsid w:val="00336FC6"/>
     <w:rsid w:val="004D3B7F"/>
+    <w:rsid w:val="00597AC4"/>
     <w:rsid w:val="00A666FE"/>
     <w:rsid w:val="00F666BA"/>
   </w:rsids>
@@ -8505,7 +8516,7 @@
 </file>
 
 <file path=customXml/itemProps1.xml><?xml version="1.0" encoding="utf-8"?>
-<ds:datastoreItem xmlns:ds="http://schemas.openxmlformats.org/officeDocument/2006/customXml" ds:itemID="{5C9C8F8B-9097-4CAB-967A-B320970FF7A8}">
+<ds:datastoreItem xmlns:ds="http://schemas.openxmlformats.org/officeDocument/2006/customXml" ds:itemID="{0B81471D-DBB0-4676-9C52-492BDAC0E775}">
   <ds:schemaRefs>
     <ds:schemaRef ds:uri="http://schemas.openxmlformats.org/officeDocument/2006/bibliography"/>
   </ds:schemaRefs>

</xml_diff>

<commit_message>
yet more planning on the continuity stuff
</commit_message>
<xml_diff>
--- a/Technical/documentation/Fall2015FinalReports/Continuity Documents/Planning Subsystem Summary Fall 2015.docx
+++ b/Technical/documentation/Fall2015FinalReports/Continuity Documents/Planning Subsystem Summary Fall 2015.docx
@@ -189,6 +189,7 @@
                     <w:szCs w:val="28"/>
                   </w:rPr>
                 </w:pPr>
+                <w:proofErr w:type="spellStart"/>
                 <w:r>
                   <w:rPr>
                     <w:rFonts w:ascii="Times" w:hAnsi="Times"/>
@@ -198,6 +199,7 @@
                   </w:rPr>
                   <w:t>FlyNet</w:t>
                 </w:r>
+                <w:proofErr w:type="spellEnd"/>
               </w:p>
               <w:p>
                 <w:pPr>
@@ -442,8 +444,13 @@
               </w:tcPr>
               <w:p>
                 <w:r>
-                  <w:t>Edward Meletyan</w:t>
+                  <w:t xml:space="preserve">Edward </w:t>
                 </w:r>
+                <w:proofErr w:type="spellStart"/>
+                <w:r>
+                  <w:t>Meletyan</w:t>
+                </w:r>
+                <w:proofErr w:type="spellEnd"/>
               </w:p>
             </w:tc>
           </w:tr>
@@ -688,7 +695,23 @@
             <w:spacing w:after="120"/>
           </w:pPr>
           <w:r>
-            <w:t>Two algorithms have been evaluated: the first is a hybrid Voronoi/A* method which uses the Voronoi algorithm to generate points between obstacles and the A* algorithm to plan the most efficient path from start to goal. The second path planning algorithm is a probabilistic road map (PRM) approach. The PRM creates a random sample of nodes on a map that are located in free space (i.e. not an obstacle). Each node is connected to every neighboring node that is within a configured threshold until a path can be made from a starting point to a goal point based on the shortest distance between connected nodes.</w:t>
+            <w:t xml:space="preserve">Two algorithms have been evaluated: the first is a hybrid </w:t>
+          </w:r>
+          <w:proofErr w:type="spellStart"/>
+          <w:r>
+            <w:t>Voronoi</w:t>
+          </w:r>
+          <w:proofErr w:type="spellEnd"/>
+          <w:r>
+            <w:t xml:space="preserve">/A* method which uses the </w:t>
+          </w:r>
+          <w:proofErr w:type="spellStart"/>
+          <w:r>
+            <w:t>Voronoi</w:t>
+          </w:r>
+          <w:proofErr w:type="spellEnd"/>
+          <w:r>
+            <w:t xml:space="preserve"> algorithm to generate points between obstacles and the A* algorithm to plan the most efficient path from start to goal. The second path planning algorithm is a probabilistic road map (PRM) approach. The PRM creates a random sample of nodes on a map that are located in free space (i.e. not an obstacle). Each node is connected to every neighboring node that is within a configured threshold until a path can be made from a starting point to a goal point based on the shortest distance between connected nodes.</w:t>
           </w:r>
         </w:p>
         <w:p>
@@ -783,7 +806,15 @@
             <w:jc w:val="both"/>
           </w:pPr>
           <w:r>
-            <w:t>Matlab implemented Voronoi/A* 2D path planning algorithm</w:t>
+            <w:t xml:space="preserve">Matlab implemented </w:t>
+          </w:r>
+          <w:proofErr w:type="spellStart"/>
+          <w:r>
+            <w:t>Voronoi</w:t>
+          </w:r>
+          <w:proofErr w:type="spellEnd"/>
+          <w:r>
+            <w:t>/A* 2D path planning algorithm</w:t>
           </w:r>
         </w:p>
         <w:p>
@@ -1001,8 +1032,13 @@
           <w:pPr>
             <w:jc w:val="both"/>
           </w:pPr>
-          <w:r>
-            <w:t>Voronoi/A*:</w:t>
+          <w:proofErr w:type="spellStart"/>
+          <w:r>
+            <w:t>Voronoi</w:t>
+          </w:r>
+          <w:proofErr w:type="spellEnd"/>
+          <w:r>
+            <w:t>/A*:</w:t>
           </w:r>
         </w:p>
         <w:p>
@@ -1010,7 +1046,23 @@
             <w:jc w:val="both"/>
           </w:pPr>
           <w:r>
-            <w:t xml:space="preserve">We began with Matlab’s built in Voronoi function. Voronoi provides a convenient way to ensure paths are equidistant between obstacles. In </w:t>
+            <w:t xml:space="preserve">We began with Matlab’s built in </w:t>
+          </w:r>
+          <w:proofErr w:type="spellStart"/>
+          <w:r>
+            <w:t>Voronoi</w:t>
+          </w:r>
+          <w:proofErr w:type="spellEnd"/>
+          <w:r>
+            <w:t xml:space="preserve"> function. </w:t>
+          </w:r>
+          <w:proofErr w:type="spellStart"/>
+          <w:r>
+            <w:t>Voronoi</w:t>
+          </w:r>
+          <w:proofErr w:type="spellEnd"/>
+          <w:r>
+            <w:t xml:space="preserve"> provides a convenient way to ensure paths are equidistant between obstacles. In </w:t>
           </w:r>
           <w:r>
             <w:fldChar w:fldCharType="begin"/>
@@ -1034,7 +1086,15 @@
             <w:fldChar w:fldCharType="end"/>
           </w:r>
           <w:r>
-            <w:t xml:space="preserve"> below, obstacles are represented by the ‘*’ and the paths are drawn between vertices which the voronoi algorithm returns. </w:t>
+            <w:t xml:space="preserve"> below, obstacles are represented by the ‘*’ and the paths are drawn between vertices which the </w:t>
+          </w:r>
+          <w:proofErr w:type="spellStart"/>
+          <w:r>
+            <w:t>voronoi</w:t>
+          </w:r>
+          <w:proofErr w:type="spellEnd"/>
+          <w:r>
+            <w:t xml:space="preserve"> algorithm returns. </w:t>
           </w:r>
           <w:r>
             <w:t xml:space="preserve">These points are processed and a matrix holding the indices of neighboring nodes is constructed. Additionally, if paths are too close to obstacles they will be marked out of bounds. </w:t>
@@ -1119,17 +1179,38 @@
           <w:r>
             <w:t xml:space="preserve">Figure </w:t>
           </w:r>
-          <w:fldSimple w:instr=" SEQ Figure \* ARABIC ">
-            <w:r>
-              <w:rPr>
-                <w:noProof/>
-              </w:rPr>
-              <w:t>1</w:t>
-            </w:r>
-          </w:fldSimple>
+          <w:r>
+            <w:fldChar w:fldCharType="begin"/>
+          </w:r>
+          <w:r>
+            <w:instrText xml:space="preserve"> SEQ Figure \* ARABIC </w:instrText>
+          </w:r>
+          <w:r>
+            <w:fldChar w:fldCharType="separate"/>
+          </w:r>
+          <w:r>
+            <w:rPr>
+              <w:noProof/>
+            </w:rPr>
+            <w:t>1</w:t>
+          </w:r>
+          <w:r>
+            <w:rPr>
+              <w:noProof/>
+            </w:rPr>
+            <w:fldChar w:fldCharType="end"/>
+          </w:r>
           <w:bookmarkEnd w:id="0"/>
           <w:r>
-            <w:t>. Voronoi generated paths</w:t>
+            <w:t xml:space="preserve">. </w:t>
+          </w:r>
+          <w:proofErr w:type="spellStart"/>
+          <w:r>
+            <w:t>Voronoi</w:t>
+          </w:r>
+          <w:proofErr w:type="spellEnd"/>
+          <w:r>
+            <w:t xml:space="preserve"> generated paths</w:t>
           </w:r>
         </w:p>
         <w:p>
@@ -1240,17 +1321,41 @@
           <w:r>
             <w:t xml:space="preserve">Figure </w:t>
           </w:r>
-          <w:fldSimple w:instr=" SEQ Figure \* ARABIC ">
-            <w:r>
-              <w:rPr>
-                <w:noProof/>
-              </w:rPr>
-              <w:t>2</w:t>
-            </w:r>
-          </w:fldSimple>
+          <w:r>
+            <w:fldChar w:fldCharType="begin"/>
+          </w:r>
+          <w:r>
+            <w:instrText xml:space="preserve"> SEQ Figure \* ARAB</w:instrText>
+          </w:r>
+          <w:r>
+            <w:instrText xml:space="preserve">IC </w:instrText>
+          </w:r>
+          <w:r>
+            <w:fldChar w:fldCharType="separate"/>
+          </w:r>
+          <w:r>
+            <w:rPr>
+              <w:noProof/>
+            </w:rPr>
+            <w:t>2</w:t>
+          </w:r>
+          <w:r>
+            <w:rPr>
+              <w:noProof/>
+            </w:rPr>
+            <w:fldChar w:fldCharType="end"/>
+          </w:r>
           <w:bookmarkEnd w:id="1"/>
           <w:r>
-            <w:t>. Voronoi/A*</w:t>
+            <w:t xml:space="preserve">. </w:t>
+          </w:r>
+          <w:proofErr w:type="spellStart"/>
+          <w:r>
+            <w:t>Voronoi</w:t>
+          </w:r>
+          <w:proofErr w:type="spellEnd"/>
+          <w:r>
+            <w:t>/A*</w:t>
           </w:r>
         </w:p>
         <w:p>
@@ -1287,11 +1392,10 @@
             <w:rPr>
               <w:noProof/>
             </w:rPr>
-            <w:lastRenderedPageBreak/>
             <w:drawing>
-              <wp:inline distT="0" distB="0" distL="0" distR="0" wp14:anchorId="29EEC3F7" wp14:editId="712BA29D">
-                <wp:extent cx="3634925" cy="5943600"/>
-                <wp:effectExtent l="0" t="0" r="0" b="0"/>
+              <wp:inline distT="0" distB="0" distL="0" distR="0" wp14:anchorId="29EEC3F7" wp14:editId="5F299232">
+                <wp:extent cx="3201530" cy="5234940"/>
+                <wp:effectExtent l="0" t="0" r="0" b="3810"/>
                 <wp:docPr id="3" name="Picture 3"/>
                 <wp:cNvGraphicFramePr>
                   <a:graphicFrameLocks xmlns:a="http://schemas.openxmlformats.org/drawingml/2006/main" noChangeAspect="1"/>
@@ -1319,7 +1423,7 @@
                       <pic:spPr bwMode="auto">
                         <a:xfrm>
                           <a:off x="0" y="0"/>
-                          <a:ext cx="3634925" cy="5943600"/>
+                          <a:ext cx="3203907" cy="5238827"/>
                         </a:xfrm>
                         <a:prstGeom prst="rect">
                           <a:avLst/>
@@ -1349,16 +1453,37 @@
           <w:r>
             <w:t xml:space="preserve">Figure </w:t>
           </w:r>
-          <w:fldSimple w:instr=" SEQ Figure \* ARABIC ">
-            <w:r>
-              <w:rPr>
-                <w:noProof/>
-              </w:rPr>
-              <w:t>3</w:t>
-            </w:r>
-          </w:fldSimple>
-          <w:r>
-            <w:t>. Probabalistic Road Map</w:t>
+          <w:r>
+            <w:fldChar w:fldCharType="begin"/>
+          </w:r>
+          <w:r>
+            <w:instrText xml:space="preserve"> SEQ Figure \* ARABIC </w:instrText>
+          </w:r>
+          <w:r>
+            <w:fldChar w:fldCharType="separate"/>
+          </w:r>
+          <w:r>
+            <w:rPr>
+              <w:noProof/>
+            </w:rPr>
+            <w:t>3</w:t>
+          </w:r>
+          <w:r>
+            <w:rPr>
+              <w:noProof/>
+            </w:rPr>
+            <w:fldChar w:fldCharType="end"/>
+          </w:r>
+          <w:r>
+            <w:t xml:space="preserve">. </w:t>
+          </w:r>
+          <w:proofErr w:type="spellStart"/>
+          <w:r>
+            <w:t>Probabalistic</w:t>
+          </w:r>
+          <w:proofErr w:type="spellEnd"/>
+          <w:r>
+            <w:t xml:space="preserve"> Road Map</w:t>
           </w:r>
         </w:p>
         <w:p/>
@@ -1370,17 +1495,29 @@
             <w:jc w:val="both"/>
           </w:pPr>
           <w:r>
-            <w:lastRenderedPageBreak/>
             <w:t>Table 2.</w:t>
           </w:r>
-          <w:fldSimple w:instr=" SEQ Table \* ARABIC \s 2 ">
-            <w:r>
-              <w:rPr>
-                <w:noProof/>
-              </w:rPr>
-              <w:t>1</w:t>
-            </w:r>
-          </w:fldSimple>
+          <w:r>
+            <w:fldChar w:fldCharType="begin"/>
+          </w:r>
+          <w:r>
+            <w:instrText xml:space="preserve"> SEQ Table \* ARABIC \s 2 </w:instrText>
+          </w:r>
+          <w:r>
+            <w:fldChar w:fldCharType="separate"/>
+          </w:r>
+          <w:r>
+            <w:rPr>
+              <w:noProof/>
+            </w:rPr>
+            <w:t>1</w:t>
+          </w:r>
+          <w:r>
+            <w:rPr>
+              <w:noProof/>
+            </w:rPr>
+            <w:fldChar w:fldCharType="end"/>
+          </w:r>
           <w:r>
             <w:t>: Software list</w:t>
           </w:r>
@@ -1765,7 +1902,15 @@
         <w:jc w:val="both"/>
       </w:pPr>
       <w:r>
-        <w:t>Develop PRM and Voronoi/A* algorithms in Matlab</w:t>
+        <w:t xml:space="preserve">Develop PRM and </w:t>
+      </w:r>
+      <w:proofErr w:type="spellStart"/>
+      <w:r>
+        <w:t>Voronoi</w:t>
+      </w:r>
+      <w:proofErr w:type="spellEnd"/>
+      <w:r>
+        <w:t>/A* algorithms in Matlab</w:t>
       </w:r>
     </w:p>
     <w:p>
@@ -1814,8 +1959,6 @@
       <w:r>
         <w:t>Integrate with onboard computer</w:t>
       </w:r>
-      <w:bookmarkStart w:id="2" w:name="_GoBack"/>
-      <w:bookmarkEnd w:id="2"/>
     </w:p>
     <w:p>
       <w:pPr>
@@ -1831,28 +1974,8 @@
       <w:r>
         <w:t xml:space="preserve"> </w:t>
       </w:r>
-    </w:p>
-    <w:p>
-      <w:pPr>
-        <w:jc w:val="both"/>
-      </w:pPr>
-      <w:r>
-        <w:t xml:space="preserve">For each one of the tasks and objectives in 3.1, describe to the best of your knowledge where the person reading this can start. The person reading this is either going to be you after over a month off, or someone totally unfamiliar with how to go about things. </w:t>
-      </w:r>
-      <w:r>
-        <w:rPr>
-          <w:b/>
-        </w:rPr>
-        <w:t xml:space="preserve">Point to the locations in the server where you have pertinent files saved. </w:t>
-      </w:r>
-      <w:r>
-        <w:t xml:space="preserve">Now the person has the file open in whatever software, what should they work on doing to start with? </w:t>
-      </w:r>
-    </w:p>
-    <w:p>
-      <w:pPr>
-        <w:jc w:val="both"/>
-      </w:pPr>
+      <w:bookmarkStart w:id="2" w:name="_GoBack"/>
+      <w:bookmarkEnd w:id="2"/>
     </w:p>
     <w:p>
       <w:pPr>
@@ -1864,14 +1987,13 @@
         <w:jc w:val="both"/>
       </w:pPr>
       <w:r>
-        <w:t>Structural design of the toaster can be found on the project server under Working Directories &gt; By Subsystem &gt; Structures &gt; CAD &gt; Toaster.cad. We suggest first adding a best es</w:t>
+        <w:t xml:space="preserve">In initial research it was found that a PRM algorithm took over 20 seconds to complete computing a path. As this was well above our requirements we opted to use a 2D path. </w:t>
       </w:r>
       <w:r>
-        <w:t xml:space="preserve">timate for the heating coils to place volume constraints on the real </w:t>
+        <w:t xml:space="preserve"> </w:t>
       </w:r>
       <w:r>
-        <w:lastRenderedPageBreak/>
-        <w:t xml:space="preserve">coils that can be used. Other work that needs to be done is ensuring the polish will be shiny enough to see your face in the reflection. </w:t>
+        <w:t xml:space="preserve">This is likely an area that does not need revisited. </w:t>
       </w:r>
     </w:p>
     <w:p>
@@ -1884,7 +2006,56 @@
         <w:jc w:val="both"/>
       </w:pPr>
       <w:r>
-        <w:t xml:space="preserve">The lingering issue in finalizing the peanut butter – jelly interface is the type of jelly to be used. We have collected some data on various jellies, but a trade study should be performed ASAP to determine the best jelly option. </w:t>
+        <w:t xml:space="preserve">In the </w:t>
+      </w:r>
+      <w:proofErr w:type="spellStart"/>
+      <w:r>
+        <w:t>Voronoi</w:t>
+      </w:r>
+      <w:proofErr w:type="spellEnd"/>
+      <w:r>
+        <w:t xml:space="preserve">/A* algorithm found here: </w:t>
+      </w:r>
+      <w:r>
+        <w:t>C:\Users\Bryce\Documents</w:t>
+      </w:r>
+      <w:r>
+        <w:t xml:space="preserve"> </w:t>
+      </w:r>
+      <w:r>
+        <w:t>\</w:t>
+      </w:r>
+      <w:proofErr w:type="spellStart"/>
+      <w:r>
+        <w:t>FlyNet</w:t>
+      </w:r>
+      <w:proofErr w:type="spellEnd"/>
+      <w:r>
+        <w:t>\Technical\</w:t>
+      </w:r>
+      <w:proofErr w:type="spellStart"/>
+      <w:r>
+        <w:t>pathPlanner</w:t>
+      </w:r>
+      <w:proofErr w:type="spellEnd"/>
+      <w:r>
+        <w:t xml:space="preserve">, the </w:t>
+      </w:r>
+      <w:proofErr w:type="spellStart"/>
+      <w:r>
+        <w:t>space.m</w:t>
+      </w:r>
+      <w:proofErr w:type="spellEnd"/>
+      <w:r>
+        <w:t xml:space="preserve"> file could be updated. </w:t>
+      </w:r>
+      <w:proofErr w:type="spellStart"/>
+      <w:r>
+        <w:t>Voronoi</w:t>
+      </w:r>
+      <w:proofErr w:type="spellEnd"/>
+      <w:r>
+        <w:t xml:space="preserve"> generates points well outside the bounds and we have begun attempting to trim this down. While A* should never select those points because they are much too far out of bounds it would be unwise to leave them there due to the risk that they entail.</w:t>
       </w:r>
     </w:p>
     <w:p>
@@ -1897,7 +2068,59 @@
         <w:jc w:val="both"/>
       </w:pPr>
       <w:r>
-        <w:t xml:space="preserve">Fish sticks have already been chosen but their crumbliness has not yet been analyzed. We suggest importing the CAD model of the fish stick and performing FEA stress analysis on the fish sticks to determine how much mass will be lost to rogue crumbs. </w:t>
+        <w:lastRenderedPageBreak/>
+        <w:t xml:space="preserve">In the directory: </w:t>
+      </w:r>
+      <w:r>
+        <w:t>C:\Users\Bryce\Documents\FlyNet\Technical\controls</w:t>
+      </w:r>
+      <w:r>
+        <w:t xml:space="preserve"> </w:t>
+      </w:r>
+      <w:r>
+        <w:t>\</w:t>
+      </w:r>
+      <w:proofErr w:type="spellStart"/>
+      <w:r>
+        <w:t>Quad_Sim_AA</w:t>
+      </w:r>
+      <w:proofErr w:type="spellEnd"/>
+      <w:r>
+        <w:t xml:space="preserve"> the simulation which requires an array of points constituting the path as input can be found. Simply generate points with the PRM and </w:t>
+      </w:r>
+      <w:proofErr w:type="spellStart"/>
+      <w:r>
+        <w:t>Voronoi</w:t>
+      </w:r>
+      <w:proofErr w:type="spellEnd"/>
+      <w:r>
+        <w:t>/A* algorithms and pass them into this simulation to evaluate performance.</w:t>
+      </w:r>
+    </w:p>
+    <w:p>
+      <w:pPr>
+        <w:pStyle w:val="ListParagraph"/>
+        <w:numPr>
+          <w:ilvl w:val="0"/>
+          <w:numId w:val="23"/>
+        </w:numPr>
+        <w:jc w:val="both"/>
+      </w:pPr>
+      <w:r>
+        <w:t xml:space="preserve">This has not been started yet. First step would be to communicate with the integration team to iron out all inputs and outputs that will need to be made. </w:t>
+      </w:r>
+    </w:p>
+    <w:p>
+      <w:pPr>
+        <w:pStyle w:val="ListParagraph"/>
+        <w:numPr>
+          <w:ilvl w:val="0"/>
+          <w:numId w:val="23"/>
+        </w:numPr>
+        <w:jc w:val="both"/>
+      </w:pPr>
+      <w:r>
+        <w:t>This will also require heavy coordination with integration team.</w:t>
       </w:r>
     </w:p>
     <w:p>
@@ -1935,48 +2158,6 @@
       <w:pPr>
         <w:jc w:val="both"/>
       </w:pPr>
-    </w:p>
-    <w:p>
-      <w:pPr>
-        <w:pStyle w:val="ListParagraph"/>
-        <w:numPr>
-          <w:ilvl w:val="0"/>
-          <w:numId w:val="24"/>
-        </w:numPr>
-        <w:jc w:val="both"/>
-      </w:pPr>
-      <w:r>
-        <w:t xml:space="preserve">We have assumed that there will be a large body of water near Boulder, CO for the team yacht. </w:t>
-      </w:r>
-      <w:r>
-        <w:t xml:space="preserve">When that assumption is verified, the yacht should be moved to the body of water. Should this assumption prove to be invalid, drastic redesign of the boat may be necessary. </w:t>
-      </w:r>
-    </w:p>
-    <w:p>
-      <w:pPr>
-        <w:pStyle w:val="ListParagraph"/>
-        <w:numPr>
-          <w:ilvl w:val="0"/>
-          <w:numId w:val="24"/>
-        </w:numPr>
-        <w:jc w:val="both"/>
-      </w:pPr>
-      <w:r>
-        <w:t xml:space="preserve">We have assumed that the question “what is the meaning of life” is one that makes sense. We have an answer to this question, but the question may need to be updated in the future as it may be out of the scope of this project. </w:t>
-      </w:r>
-    </w:p>
-    <w:p>
-      <w:pPr>
-        <w:pStyle w:val="ListParagraph"/>
-        <w:numPr>
-          <w:ilvl w:val="0"/>
-          <w:numId w:val="24"/>
-        </w:numPr>
-        <w:jc w:val="both"/>
-      </w:pPr>
-      <w:r>
-        <w:t xml:space="preserve">In the design of the perpetual motion machine, we assumed the existence of tachyon particles to provide superluminal ghost-forcing on our gyroscopic, electromagnetic tether. Specifically, the tachyons are expected to produce a force of 30N. This number was determined using superluminal, reverse-time Feynman diagrams but should be updated when a better understanding of the interaction between the Higgs boson, muons, and tau-neutrinos is obtained. </w:t>
-      </w:r>
     </w:p>
     <w:p>
       <w:pPr>
@@ -2223,11 +2404,21 @@
     <w:r>
       <w:instrText xml:space="preserve">="" "[Street Address]" </w:instrText>
     </w:r>
-    <w:fldSimple w:instr=" USERPROPERTY WorkStreet ">
-      <w:r>
-        <w:instrText>93 Perry Street</w:instrText>
-      </w:r>
-    </w:fldSimple>
+    <w:r>
+      <w:fldChar w:fldCharType="begin"/>
+    </w:r>
+    <w:r>
+      <w:instrText xml:space="preserve"> USERPROPERTY WorkStreet </w:instrText>
+    </w:r>
+    <w:r>
+      <w:fldChar w:fldCharType="separate"/>
+    </w:r>
+    <w:r>
+      <w:instrText>93 Perry Street</w:instrText>
+    </w:r>
+    <w:r>
+      <w:fldChar w:fldCharType="end"/>
+    </w:r>
     <w:r>
       <w:fldChar w:fldCharType="separate"/>
     </w:r>
@@ -2878,15 +3069,33 @@
         <w:sz w:val="18"/>
         <w:szCs w:val="18"/>
       </w:rPr>
-      <w:t xml:space="preserve"> N</w:t>
-    </w:r>
+      <w:t xml:space="preserve"> </w:t>
+    </w:r>
+    <w:proofErr w:type="spellStart"/>
     <w:r>
       <w:rPr>
         <w:rFonts w:ascii="Arial" w:hAnsi="Arial" w:cs="Arial"/>
         <w:sz w:val="18"/>
         <w:szCs w:val="18"/>
       </w:rPr>
-      <w:t>um:</w:t>
+      <w:t>N</w:t>
+    </w:r>
+    <w:r>
+      <w:rPr>
+        <w:rFonts w:ascii="Arial" w:hAnsi="Arial" w:cs="Arial"/>
+        <w:sz w:val="18"/>
+        <w:szCs w:val="18"/>
+      </w:rPr>
+      <w:t>um</w:t>
+    </w:r>
+    <w:proofErr w:type="spellEnd"/>
+    <w:r>
+      <w:rPr>
+        <w:rFonts w:ascii="Arial" w:hAnsi="Arial" w:cs="Arial"/>
+        <w:sz w:val="18"/>
+        <w:szCs w:val="18"/>
+      </w:rPr>
+      <w:t>:</w:t>
     </w:r>
     <w:r>
       <w:rPr>
@@ -3147,12 +3356,14 @@
               <w:r>
                 <w:t>: [</w:t>
               </w:r>
+              <w:proofErr w:type="spellStart"/>
               <w:r>
                 <w:rPr>
                   <w:b/>
                 </w:rPr>
                 <w:t>PathPlanning</w:t>
               </w:r>
+              <w:proofErr w:type="spellEnd"/>
               <w:r>
                 <w:t xml:space="preserve">] </w:t>
               </w:r>
@@ -3247,9 +3458,11 @@
           <w:pPr>
             <w:pStyle w:val="Header-Left"/>
           </w:pPr>
+          <w:proofErr w:type="spellStart"/>
           <w:r>
             <w:t>cTIDE</w:t>
           </w:r>
+          <w:proofErr w:type="spellEnd"/>
         </w:p>
       </w:tc>
       <w:tc>
@@ -7701,6 +7914,7 @@
   </w:compat>
   <w:rsids>
     <w:rsidRoot w:val="004D3B7F"/>
+    <w:rsid w:val="0011586C"/>
     <w:rsid w:val="00294B99"/>
     <w:rsid w:val="00336FC6"/>
     <w:rsid w:val="004D3B7F"/>
@@ -8516,7 +8730,7 @@
 </file>
 
 <file path=customXml/itemProps1.xml><?xml version="1.0" encoding="utf-8"?>
-<ds:datastoreItem xmlns:ds="http://schemas.openxmlformats.org/officeDocument/2006/customXml" ds:itemID="{0B81471D-DBB0-4676-9C52-492BDAC0E775}">
+<ds:datastoreItem xmlns:ds="http://schemas.openxmlformats.org/officeDocument/2006/customXml" ds:itemID="{F4B308C3-B761-4C80-A1B2-2857F2B85582}">
   <ds:schemaRefs>
     <ds:schemaRef ds:uri="http://schemas.openxmlformats.org/officeDocument/2006/bibliography"/>
   </ds:schemaRefs>

</xml_diff>